<commit_message>
did more analysis and visualization
</commit_message>
<xml_diff>
--- a/Project/📊 Hotel Booking Dataset Documentation.docx
+++ b/Project/📊 Hotel Booking Dataset Documentation.docx
@@ -1631,7 +1631,15 @@
           </w:tcPr>
           <w:p>
             <w:r>
-              <w:t>Room type the guest originally booked</w:t>
+              <w:t xml:space="preserve">Room </w:t>
+            </w:r>
+            <w:proofErr w:type="gramStart"/>
+            <w:r>
+              <w:t>type</w:t>
+            </w:r>
+            <w:proofErr w:type="gramEnd"/>
+            <w:r>
+              <w:t xml:space="preserve"> the guest originally booked</w:t>
             </w:r>
           </w:p>
         </w:tc>
@@ -1899,8 +1907,13 @@
             <w:hideMark/>
           </w:tcPr>
           <w:p>
-            <w:r>
-              <w:t>Non Refund, Refundable, or No Deposit.</w:t>
+            <w:proofErr w:type="gramStart"/>
+            <w:r>
+              <w:t>Non Refund</w:t>
+            </w:r>
+            <w:proofErr w:type="gramEnd"/>
+            <w:r>
+              <w:t>, Refundable, or No Deposit.</w:t>
             </w:r>
           </w:p>
         </w:tc>
@@ -2060,7 +2073,15 @@
           </w:tcPr>
           <w:p>
             <w:r>
-              <w:t>Very sparse; often NaN unless it's a corporate booking.</w:t>
+              <w:t xml:space="preserve">Very sparse; often NaN unless </w:t>
+            </w:r>
+            <w:proofErr w:type="gramStart"/>
+            <w:r>
+              <w:t>it's</w:t>
+            </w:r>
+            <w:proofErr w:type="gramEnd"/>
+            <w:r>
+              <w:t xml:space="preserve"> a corporate booking.</w:t>
             </w:r>
           </w:p>
         </w:tc>
@@ -2220,7 +2241,15 @@
           </w:tcPr>
           <w:p>
             <w:r>
-              <w:t>Transient = single stay; Contract = corporate deal; Transient-party = family/friends group.</w:t>
+              <w:t>Transient = single stay; Contract = corporate deal; Transient-party = family/</w:t>
+            </w:r>
+            <w:proofErr w:type="gramStart"/>
+            <w:r>
+              <w:t>friends</w:t>
+            </w:r>
+            <w:proofErr w:type="gramEnd"/>
+            <w:r>
+              <w:t xml:space="preserve"> group.</w:t>
             </w:r>
           </w:p>
         </w:tc>
@@ -2705,6 +2734,7 @@
     <w:p/>
     <w:p>
       <w:pPr>
+        <w:ind w:firstLine="720"/>
         <w:rPr>
           <w:b/>
           <w:bCs/>
@@ -3402,7 +3432,23 @@
                 <w:b/>
                 <w:bCs/>
               </w:rPr>
-              <w:t>Do guests with special requests cancel more or less often?</w:t>
+              <w:t xml:space="preserve">Do guests with special requests cancel </w:t>
+            </w:r>
+            <w:proofErr w:type="gramStart"/>
+            <w:r>
+              <w:rPr>
+                <w:b/>
+                <w:bCs/>
+              </w:rPr>
+              <w:t>more or less often</w:t>
+            </w:r>
+            <w:proofErr w:type="gramEnd"/>
+            <w:r>
+              <w:rPr>
+                <w:b/>
+                <w:bCs/>
+              </w:rPr>
+              <w:t>?</w:t>
             </w:r>
           </w:p>
         </w:tc>
@@ -3487,6 +3533,1226 @@
           <w:p>
             <w:r>
               <w:t>Heatmap (correlation matrix)</w:t>
+            </w:r>
+          </w:p>
+        </w:tc>
+      </w:tr>
+    </w:tbl>
+    <w:p/>
+    <w:p>
+      <w:pPr>
+        <w:pStyle w:val="Heading1"/>
+      </w:pPr>
+      <w:r>
+        <w:t>NEXT QUESTIONS:</w:t>
+      </w:r>
+    </w:p>
+    <w:p/>
+    <w:tbl>
+      <w:tblPr>
+        <w:tblW w:w="0" w:type="auto"/>
+        <w:tblCellSpacing w:w="15" w:type="dxa"/>
+        <w:tblCellMar>
+          <w:top w:w="15" w:type="dxa"/>
+          <w:left w:w="15" w:type="dxa"/>
+          <w:bottom w:w="15" w:type="dxa"/>
+          <w:right w:w="15" w:type="dxa"/>
+        </w:tblCellMar>
+        <w:tblLook w:val="04A0" w:firstRow="1" w:lastRow="0" w:firstColumn="1" w:lastColumn="0" w:noHBand="0" w:noVBand="1"/>
+      </w:tblPr>
+      <w:tblGrid>
+        <w:gridCol w:w="397"/>
+        <w:gridCol w:w="1818"/>
+        <w:gridCol w:w="3138"/>
+        <w:gridCol w:w="1849"/>
+        <w:gridCol w:w="1824"/>
+      </w:tblGrid>
+      <w:tr>
+        <w:trPr>
+          <w:tblHeader/>
+          <w:tblCellSpacing w:w="15" w:type="dxa"/>
+        </w:trPr>
+        <w:tc>
+          <w:tcPr>
+            <w:tcW w:w="0" w:type="auto"/>
+            <w:vAlign w:val="center"/>
+            <w:hideMark/>
+          </w:tcPr>
+          <w:p>
+            <w:pPr>
+              <w:rPr>
+                <w:b/>
+                <w:bCs/>
+              </w:rPr>
+            </w:pPr>
+            <w:r>
+              <w:rPr>
+                <w:b/>
+                <w:bCs/>
+              </w:rPr>
+              <w:t>No.</w:t>
+            </w:r>
+          </w:p>
+        </w:tc>
+        <w:tc>
+          <w:tcPr>
+            <w:tcW w:w="0" w:type="auto"/>
+            <w:vAlign w:val="center"/>
+            <w:hideMark/>
+          </w:tcPr>
+          <w:p>
+            <w:pPr>
+              <w:rPr>
+                <w:b/>
+                <w:bCs/>
+              </w:rPr>
+            </w:pPr>
+            <w:r>
+              <w:rPr>
+                <w:b/>
+                <w:bCs/>
+              </w:rPr>
+              <w:t>Question</w:t>
+            </w:r>
+          </w:p>
+        </w:tc>
+        <w:tc>
+          <w:tcPr>
+            <w:tcW w:w="0" w:type="auto"/>
+            <w:vAlign w:val="center"/>
+            <w:hideMark/>
+          </w:tcPr>
+          <w:p>
+            <w:pPr>
+              <w:rPr>
+                <w:b/>
+                <w:bCs/>
+              </w:rPr>
+            </w:pPr>
+            <w:r>
+              <w:rPr>
+                <w:b/>
+                <w:bCs/>
+              </w:rPr>
+              <w:t>Column(s) Used</w:t>
+            </w:r>
+          </w:p>
+        </w:tc>
+        <w:tc>
+          <w:tcPr>
+            <w:tcW w:w="0" w:type="auto"/>
+            <w:vAlign w:val="center"/>
+            <w:hideMark/>
+          </w:tcPr>
+          <w:p>
+            <w:pPr>
+              <w:rPr>
+                <w:b/>
+                <w:bCs/>
+              </w:rPr>
+            </w:pPr>
+            <w:r>
+              <w:rPr>
+                <w:b/>
+                <w:bCs/>
+              </w:rPr>
+              <w:t>Purpose / Insight</w:t>
+            </w:r>
+          </w:p>
+        </w:tc>
+        <w:tc>
+          <w:tcPr>
+            <w:tcW w:w="0" w:type="auto"/>
+            <w:vAlign w:val="center"/>
+            <w:hideMark/>
+          </w:tcPr>
+          <w:p>
+            <w:pPr>
+              <w:rPr>
+                <w:b/>
+                <w:bCs/>
+              </w:rPr>
+            </w:pPr>
+            <w:r>
+              <w:rPr>
+                <w:b/>
+                <w:bCs/>
+              </w:rPr>
+              <w:t>Example / Note</w:t>
+            </w:r>
+          </w:p>
+        </w:tc>
+      </w:tr>
+      <w:tr>
+        <w:trPr>
+          <w:tblCellSpacing w:w="15" w:type="dxa"/>
+        </w:trPr>
+        <w:tc>
+          <w:tcPr>
+            <w:tcW w:w="0" w:type="auto"/>
+            <w:vAlign w:val="center"/>
+            <w:hideMark/>
+          </w:tcPr>
+          <w:p>
+            <w:r>
+              <w:t>16</w:t>
+            </w:r>
+          </w:p>
+        </w:tc>
+        <w:tc>
+          <w:tcPr>
+            <w:tcW w:w="0" w:type="auto"/>
+            <w:vAlign w:val="center"/>
+            <w:hideMark/>
+          </w:tcPr>
+          <w:p>
+            <w:r>
+              <w:rPr>
+                <w:b/>
+                <w:bCs/>
+              </w:rPr>
+              <w:t>How many bookings were changed after reservation?</w:t>
+            </w:r>
+          </w:p>
+        </w:tc>
+        <w:tc>
+          <w:tcPr>
+            <w:tcW w:w="0" w:type="auto"/>
+            <w:vAlign w:val="center"/>
+            <w:hideMark/>
+          </w:tcPr>
+          <w:p>
+            <w:r>
+              <w:t>booking_changes</w:t>
+            </w:r>
+          </w:p>
+        </w:tc>
+        <w:tc>
+          <w:tcPr>
+            <w:tcW w:w="0" w:type="auto"/>
+            <w:vAlign w:val="center"/>
+            <w:hideMark/>
+          </w:tcPr>
+          <w:p>
+            <w:r>
+              <w:t>Indicates booking reliability and user decision changes.</w:t>
+            </w:r>
+          </w:p>
+        </w:tc>
+        <w:tc>
+          <w:tcPr>
+            <w:tcW w:w="0" w:type="auto"/>
+            <w:vAlign w:val="center"/>
+            <w:hideMark/>
+          </w:tcPr>
+          <w:p>
+            <w:r>
+              <w:t>Count and histogram of booking_changes.</w:t>
+            </w:r>
+          </w:p>
+        </w:tc>
+      </w:tr>
+      <w:tr>
+        <w:trPr>
+          <w:tblCellSpacing w:w="15" w:type="dxa"/>
+        </w:trPr>
+        <w:tc>
+          <w:tcPr>
+            <w:tcW w:w="0" w:type="auto"/>
+            <w:vAlign w:val="center"/>
+            <w:hideMark/>
+          </w:tcPr>
+          <w:p>
+            <w:r>
+              <w:t>17</w:t>
+            </w:r>
+          </w:p>
+        </w:tc>
+        <w:tc>
+          <w:tcPr>
+            <w:tcW w:w="0" w:type="auto"/>
+            <w:vAlign w:val="center"/>
+            <w:hideMark/>
+          </w:tcPr>
+          <w:p>
+            <w:r>
+              <w:rPr>
+                <w:b/>
+                <w:bCs/>
+              </w:rPr>
+              <w:t>How do the number of adults affect the ADR and stay duration?</w:t>
+            </w:r>
+          </w:p>
+        </w:tc>
+        <w:tc>
+          <w:tcPr>
+            <w:tcW w:w="0" w:type="auto"/>
+            <w:vAlign w:val="center"/>
+            <w:hideMark/>
+          </w:tcPr>
+          <w:p>
+            <w:r>
+              <w:t>adults, adr, stays_in_week_nights, stays_in_weekend_nights</w:t>
+            </w:r>
+          </w:p>
+        </w:tc>
+        <w:tc>
+          <w:tcPr>
+            <w:tcW w:w="0" w:type="auto"/>
+            <w:vAlign w:val="center"/>
+            <w:hideMark/>
+          </w:tcPr>
+          <w:p>
+            <w:r>
+              <w:t>Booking size influence on pricing and duration.</w:t>
+            </w:r>
+          </w:p>
+        </w:tc>
+        <w:tc>
+          <w:tcPr>
+            <w:tcW w:w="0" w:type="auto"/>
+            <w:vAlign w:val="center"/>
+            <w:hideMark/>
+          </w:tcPr>
+          <w:p>
+            <w:r>
+              <w:t>Group by adults, compare average adr, total nights.</w:t>
+            </w:r>
+          </w:p>
+        </w:tc>
+      </w:tr>
+      <w:tr>
+        <w:trPr>
+          <w:tblCellSpacing w:w="15" w:type="dxa"/>
+        </w:trPr>
+        <w:tc>
+          <w:tcPr>
+            <w:tcW w:w="0" w:type="auto"/>
+            <w:vAlign w:val="center"/>
+            <w:hideMark/>
+          </w:tcPr>
+          <w:p>
+            <w:r>
+              <w:t>18</w:t>
+            </w:r>
+          </w:p>
+        </w:tc>
+        <w:tc>
+          <w:tcPr>
+            <w:tcW w:w="0" w:type="auto"/>
+            <w:vAlign w:val="center"/>
+            <w:hideMark/>
+          </w:tcPr>
+          <w:p>
+            <w:r>
+              <w:rPr>
+                <w:b/>
+                <w:bCs/>
+              </w:rPr>
+              <w:t>Which customer types are most likely to cancel their bookings?</w:t>
+            </w:r>
+          </w:p>
+        </w:tc>
+        <w:tc>
+          <w:tcPr>
+            <w:tcW w:w="0" w:type="auto"/>
+            <w:vAlign w:val="center"/>
+            <w:hideMark/>
+          </w:tcPr>
+          <w:p>
+            <w:r>
+              <w:t>customer_type, is_canceled</w:t>
+            </w:r>
+          </w:p>
+        </w:tc>
+        <w:tc>
+          <w:tcPr>
+            <w:tcW w:w="0" w:type="auto"/>
+            <w:vAlign w:val="center"/>
+            <w:hideMark/>
+          </w:tcPr>
+          <w:p>
+            <w:r>
+              <w:t>Profiles guest segments by cancellation behavior.</w:t>
+            </w:r>
+          </w:p>
+        </w:tc>
+        <w:tc>
+          <w:tcPr>
+            <w:tcW w:w="0" w:type="auto"/>
+            <w:vAlign w:val="center"/>
+            <w:hideMark/>
+          </w:tcPr>
+          <w:p>
+            <w:r>
+              <w:t>Group by customer_type and check cancel %.</w:t>
+            </w:r>
+          </w:p>
+        </w:tc>
+      </w:tr>
+      <w:tr>
+        <w:trPr>
+          <w:tblCellSpacing w:w="15" w:type="dxa"/>
+        </w:trPr>
+        <w:tc>
+          <w:tcPr>
+            <w:tcW w:w="0" w:type="auto"/>
+            <w:vAlign w:val="center"/>
+            <w:hideMark/>
+          </w:tcPr>
+          <w:p>
+            <w:r>
+              <w:lastRenderedPageBreak/>
+              <w:t>19</w:t>
+            </w:r>
+          </w:p>
+        </w:tc>
+        <w:tc>
+          <w:tcPr>
+            <w:tcW w:w="0" w:type="auto"/>
+            <w:vAlign w:val="center"/>
+            <w:hideMark/>
+          </w:tcPr>
+          <w:p>
+            <w:r>
+              <w:rPr>
+                <w:b/>
+                <w:bCs/>
+              </w:rPr>
+              <w:t>What is the cancellation rate among bookings with previous non-canceled records?</w:t>
+            </w:r>
+          </w:p>
+        </w:tc>
+        <w:tc>
+          <w:tcPr>
+            <w:tcW w:w="0" w:type="auto"/>
+            <w:vAlign w:val="center"/>
+            <w:hideMark/>
+          </w:tcPr>
+          <w:p>
+            <w:r>
+              <w:t>previous_bookings_not_canceled, is_canceled</w:t>
+            </w:r>
+          </w:p>
+        </w:tc>
+        <w:tc>
+          <w:tcPr>
+            <w:tcW w:w="0" w:type="auto"/>
+            <w:vAlign w:val="center"/>
+            <w:hideMark/>
+          </w:tcPr>
+          <w:p>
+            <w:r>
+              <w:t>Tests customer consistency/loyalty.</w:t>
+            </w:r>
+          </w:p>
+        </w:tc>
+        <w:tc>
+          <w:tcPr>
+            <w:tcW w:w="0" w:type="auto"/>
+            <w:vAlign w:val="center"/>
+            <w:hideMark/>
+          </w:tcPr>
+          <w:p>
+            <w:r>
+              <w:t>Group into bins (e.g., 0, 1–3, &gt;3 bookings).</w:t>
+            </w:r>
+          </w:p>
+        </w:tc>
+      </w:tr>
+      <w:tr>
+        <w:trPr>
+          <w:tblCellSpacing w:w="15" w:type="dxa"/>
+        </w:trPr>
+        <w:tc>
+          <w:tcPr>
+            <w:tcW w:w="0" w:type="auto"/>
+            <w:vAlign w:val="center"/>
+            <w:hideMark/>
+          </w:tcPr>
+          <w:p>
+            <w:r>
+              <w:t>20</w:t>
+            </w:r>
+          </w:p>
+        </w:tc>
+        <w:tc>
+          <w:tcPr>
+            <w:tcW w:w="0" w:type="auto"/>
+            <w:vAlign w:val="center"/>
+            <w:hideMark/>
+          </w:tcPr>
+          <w:p>
+            <w:r>
+              <w:rPr>
+                <w:b/>
+                <w:bCs/>
+              </w:rPr>
+              <w:t>Which agents are linked to most cancellations?</w:t>
+            </w:r>
+          </w:p>
+        </w:tc>
+        <w:tc>
+          <w:tcPr>
+            <w:tcW w:w="0" w:type="auto"/>
+            <w:vAlign w:val="center"/>
+            <w:hideMark/>
+          </w:tcPr>
+          <w:p>
+            <w:r>
+              <w:t>agent, is_canceled</w:t>
+            </w:r>
+          </w:p>
+        </w:tc>
+        <w:tc>
+          <w:tcPr>
+            <w:tcW w:w="0" w:type="auto"/>
+            <w:vAlign w:val="center"/>
+            <w:hideMark/>
+          </w:tcPr>
+          <w:p>
+            <w:r>
+              <w:t>Evaluate business partners.</w:t>
+            </w:r>
+          </w:p>
+        </w:tc>
+        <w:tc>
+          <w:tcPr>
+            <w:tcW w:w="0" w:type="auto"/>
+            <w:vAlign w:val="center"/>
+            <w:hideMark/>
+          </w:tcPr>
+          <w:p>
+            <w:r>
+              <w:t>Top 10 agents by cancel rate.</w:t>
+            </w:r>
+          </w:p>
+        </w:tc>
+      </w:tr>
+      <w:tr>
+        <w:trPr>
+          <w:tblCellSpacing w:w="15" w:type="dxa"/>
+        </w:trPr>
+        <w:tc>
+          <w:tcPr>
+            <w:tcW w:w="0" w:type="auto"/>
+            <w:vAlign w:val="center"/>
+            <w:hideMark/>
+          </w:tcPr>
+          <w:p>
+            <w:r>
+              <w:t>21</w:t>
+            </w:r>
+          </w:p>
+        </w:tc>
+        <w:tc>
+          <w:tcPr>
+            <w:tcW w:w="0" w:type="auto"/>
+            <w:vAlign w:val="center"/>
+            <w:hideMark/>
+          </w:tcPr>
+          <w:p>
+            <w:r>
+              <w:rPr>
+                <w:b/>
+                <w:bCs/>
+              </w:rPr>
+              <w:t>Is there a correlation between number of children and cancellation/ADR?</w:t>
+            </w:r>
+          </w:p>
+        </w:tc>
+        <w:tc>
+          <w:tcPr>
+            <w:tcW w:w="0" w:type="auto"/>
+            <w:vAlign w:val="center"/>
+            <w:hideMark/>
+          </w:tcPr>
+          <w:p>
+            <w:r>
+              <w:t>children, adr, is_canceled</w:t>
+            </w:r>
+          </w:p>
+        </w:tc>
+        <w:tc>
+          <w:tcPr>
+            <w:tcW w:w="0" w:type="auto"/>
+            <w:vAlign w:val="center"/>
+            <w:hideMark/>
+          </w:tcPr>
+          <w:p>
+            <w:proofErr w:type="gramStart"/>
+            <w:r>
+              <w:t>Families</w:t>
+            </w:r>
+            <w:proofErr w:type="gramEnd"/>
+            <w:r>
+              <w:t xml:space="preserve"> vs solo </w:t>
+            </w:r>
+            <w:proofErr w:type="gramStart"/>
+            <w:r>
+              <w:t>travelers</w:t>
+            </w:r>
+            <w:proofErr w:type="gramEnd"/>
+            <w:r>
+              <w:t xml:space="preserve"> insights.</w:t>
+            </w:r>
+          </w:p>
+        </w:tc>
+        <w:tc>
+          <w:tcPr>
+            <w:tcW w:w="0" w:type="auto"/>
+            <w:vAlign w:val="center"/>
+            <w:hideMark/>
+          </w:tcPr>
+          <w:p>
+            <w:r>
+              <w:t>Boxplot of ADR vs children count.</w:t>
+            </w:r>
+          </w:p>
+        </w:tc>
+      </w:tr>
+      <w:tr>
+        <w:trPr>
+          <w:tblCellSpacing w:w="15" w:type="dxa"/>
+        </w:trPr>
+        <w:tc>
+          <w:tcPr>
+            <w:tcW w:w="0" w:type="auto"/>
+            <w:vAlign w:val="center"/>
+            <w:hideMark/>
+          </w:tcPr>
+          <w:p>
+            <w:r>
+              <w:t>22</w:t>
+            </w:r>
+          </w:p>
+        </w:tc>
+        <w:tc>
+          <w:tcPr>
+            <w:tcW w:w="0" w:type="auto"/>
+            <w:vAlign w:val="center"/>
+            <w:hideMark/>
+          </w:tcPr>
+          <w:p>
+            <w:r>
+              <w:rPr>
+                <w:b/>
+                <w:bCs/>
+              </w:rPr>
+              <w:t>Does number of babies affect booking length or ADR?</w:t>
+            </w:r>
+          </w:p>
+        </w:tc>
+        <w:tc>
+          <w:tcPr>
+            <w:tcW w:w="0" w:type="auto"/>
+            <w:vAlign w:val="center"/>
+            <w:hideMark/>
+          </w:tcPr>
+          <w:p>
+            <w:r>
+              <w:t>babies, adr, stays_in_week_nights</w:t>
+            </w:r>
+          </w:p>
+        </w:tc>
+        <w:tc>
+          <w:tcPr>
+            <w:tcW w:w="0" w:type="auto"/>
+            <w:vAlign w:val="center"/>
+            <w:hideMark/>
+          </w:tcPr>
+          <w:p>
+            <w:r>
+              <w:t>For family-specific offers.</w:t>
+            </w:r>
+          </w:p>
+        </w:tc>
+        <w:tc>
+          <w:tcPr>
+            <w:tcW w:w="0" w:type="auto"/>
+            <w:vAlign w:val="center"/>
+            <w:hideMark/>
+          </w:tcPr>
+          <w:p>
+            <w:r>
+              <w:t>Correlation or mean comparison plots.</w:t>
+            </w:r>
+          </w:p>
+        </w:tc>
+      </w:tr>
+      <w:tr>
+        <w:trPr>
+          <w:tblCellSpacing w:w="15" w:type="dxa"/>
+        </w:trPr>
+        <w:tc>
+          <w:tcPr>
+            <w:tcW w:w="0" w:type="auto"/>
+            <w:vAlign w:val="center"/>
+            <w:hideMark/>
+          </w:tcPr>
+          <w:p>
+            <w:r>
+              <w:t>23</w:t>
+            </w:r>
+          </w:p>
+        </w:tc>
+        <w:tc>
+          <w:tcPr>
+            <w:tcW w:w="0" w:type="auto"/>
+            <w:vAlign w:val="center"/>
+            <w:hideMark/>
+          </w:tcPr>
+          <w:p>
+            <w:r>
+              <w:rPr>
+                <w:b/>
+                <w:bCs/>
+              </w:rPr>
+              <w:t>Which distribution channel has the most reliable bookings?</w:t>
+            </w:r>
+          </w:p>
+        </w:tc>
+        <w:tc>
+          <w:tcPr>
+            <w:tcW w:w="0" w:type="auto"/>
+            <w:vAlign w:val="center"/>
+            <w:hideMark/>
+          </w:tcPr>
+          <w:p>
+            <w:r>
+              <w:t>distribution_channel, is_canceled</w:t>
+            </w:r>
+          </w:p>
+        </w:tc>
+        <w:tc>
+          <w:tcPr>
+            <w:tcW w:w="0" w:type="auto"/>
+            <w:vAlign w:val="center"/>
+            <w:hideMark/>
+          </w:tcPr>
+          <w:p>
+            <w:r>
+              <w:t>Business channel performance.</w:t>
+            </w:r>
+          </w:p>
+        </w:tc>
+        <w:tc>
+          <w:tcPr>
+            <w:tcW w:w="0" w:type="auto"/>
+            <w:vAlign w:val="center"/>
+            <w:hideMark/>
+          </w:tcPr>
+          <w:p>
+            <w:r>
+              <w:t>Bar chart of cancel % by channel.</w:t>
+            </w:r>
+          </w:p>
+        </w:tc>
+      </w:tr>
+      <w:tr>
+        <w:trPr>
+          <w:tblCellSpacing w:w="15" w:type="dxa"/>
+        </w:trPr>
+        <w:tc>
+          <w:tcPr>
+            <w:tcW w:w="0" w:type="auto"/>
+            <w:vAlign w:val="center"/>
+            <w:hideMark/>
+          </w:tcPr>
+          <w:p>
+            <w:r>
+              <w:t>24</w:t>
+            </w:r>
+          </w:p>
+        </w:tc>
+        <w:tc>
+          <w:tcPr>
+            <w:tcW w:w="0" w:type="auto"/>
+            <w:vAlign w:val="center"/>
+            <w:hideMark/>
+          </w:tcPr>
+          <w:p>
+            <w:r>
+              <w:rPr>
+                <w:b/>
+                <w:bCs/>
+              </w:rPr>
+              <w:t>Are companies associated with bulk bookings?</w:t>
+            </w:r>
+          </w:p>
+        </w:tc>
+        <w:tc>
+          <w:tcPr>
+            <w:tcW w:w="0" w:type="auto"/>
+            <w:vAlign w:val="center"/>
+            <w:hideMark/>
+          </w:tcPr>
+          <w:p>
+            <w:r>
+              <w:t>company, adults + children + babies</w:t>
+            </w:r>
+          </w:p>
+        </w:tc>
+        <w:tc>
+          <w:tcPr>
+            <w:tcW w:w="0" w:type="auto"/>
+            <w:vAlign w:val="center"/>
+            <w:hideMark/>
+          </w:tcPr>
+          <w:p>
+            <w:r>
+              <w:t>B2B customer insight.</w:t>
+            </w:r>
+          </w:p>
+        </w:tc>
+        <w:tc>
+          <w:tcPr>
+            <w:tcW w:w="0" w:type="auto"/>
+            <w:vAlign w:val="center"/>
+            <w:hideMark/>
+          </w:tcPr>
+          <w:p>
+            <w:r>
+              <w:t xml:space="preserve">Group by company and </w:t>
+            </w:r>
+            <w:proofErr w:type="gramStart"/>
+            <w:r>
+              <w:t>sum total</w:t>
+            </w:r>
+            <w:proofErr w:type="gramEnd"/>
+            <w:r>
+              <w:t xml:space="preserve"> people.</w:t>
+            </w:r>
+          </w:p>
+        </w:tc>
+      </w:tr>
+      <w:tr>
+        <w:trPr>
+          <w:tblCellSpacing w:w="15" w:type="dxa"/>
+        </w:trPr>
+        <w:tc>
+          <w:tcPr>
+            <w:tcW w:w="0" w:type="auto"/>
+            <w:vAlign w:val="center"/>
+            <w:hideMark/>
+          </w:tcPr>
+          <w:p>
+            <w:r>
+              <w:t>25</w:t>
+            </w:r>
+          </w:p>
+        </w:tc>
+        <w:tc>
+          <w:tcPr>
+            <w:tcW w:w="0" w:type="auto"/>
+            <w:vAlign w:val="center"/>
+            <w:hideMark/>
+          </w:tcPr>
+          <w:p>
+            <w:r>
+              <w:rPr>
+                <w:b/>
+                <w:bCs/>
+              </w:rPr>
+              <w:t xml:space="preserve">What is the ADR distribution for bookings from </w:t>
+            </w:r>
+            <w:proofErr w:type="gramStart"/>
+            <w:r>
+              <w:rPr>
+                <w:b/>
+                <w:bCs/>
+              </w:rPr>
+              <w:t>companies</w:t>
+            </w:r>
+            <w:proofErr w:type="gramEnd"/>
+            <w:r>
+              <w:rPr>
+                <w:b/>
+                <w:bCs/>
+              </w:rPr>
+              <w:t xml:space="preserve"> vs individuals?</w:t>
+            </w:r>
+          </w:p>
+        </w:tc>
+        <w:tc>
+          <w:tcPr>
+            <w:tcW w:w="0" w:type="auto"/>
+            <w:vAlign w:val="center"/>
+            <w:hideMark/>
+          </w:tcPr>
+          <w:p>
+            <w:r>
+              <w:t>company, adr</w:t>
+            </w:r>
+          </w:p>
+        </w:tc>
+        <w:tc>
+          <w:tcPr>
+            <w:tcW w:w="0" w:type="auto"/>
+            <w:vAlign w:val="center"/>
+            <w:hideMark/>
+          </w:tcPr>
+          <w:p>
+            <w:r>
+              <w:t>Check if companies pay more/less.</w:t>
+            </w:r>
+          </w:p>
+        </w:tc>
+        <w:tc>
+          <w:tcPr>
+            <w:tcW w:w="0" w:type="auto"/>
+            <w:vAlign w:val="center"/>
+            <w:hideMark/>
+          </w:tcPr>
+          <w:p>
+            <w:r>
+              <w:t>Compare ADRs for null vs non-null company.</w:t>
+            </w:r>
+          </w:p>
+        </w:tc>
+      </w:tr>
+      <w:tr>
+        <w:trPr>
+          <w:tblCellSpacing w:w="15" w:type="dxa"/>
+        </w:trPr>
+        <w:tc>
+          <w:tcPr>
+            <w:tcW w:w="0" w:type="auto"/>
+            <w:vAlign w:val="center"/>
+            <w:hideMark/>
+          </w:tcPr>
+          <w:p>
+            <w:r>
+              <w:t>26</w:t>
+            </w:r>
+          </w:p>
+        </w:tc>
+        <w:tc>
+          <w:tcPr>
+            <w:tcW w:w="0" w:type="auto"/>
+            <w:vAlign w:val="center"/>
+            <w:hideMark/>
+          </w:tcPr>
+          <w:p>
+            <w:r>
+              <w:rPr>
+                <w:b/>
+                <w:bCs/>
+              </w:rPr>
+              <w:t>What percentage of guests are repeated guests and how often do they cancel?</w:t>
+            </w:r>
+          </w:p>
+        </w:tc>
+        <w:tc>
+          <w:tcPr>
+            <w:tcW w:w="0" w:type="auto"/>
+            <w:vAlign w:val="center"/>
+            <w:hideMark/>
+          </w:tcPr>
+          <w:p>
+            <w:r>
+              <w:t>is_repeated_guest, is_canceled</w:t>
+            </w:r>
+          </w:p>
+        </w:tc>
+        <w:tc>
+          <w:tcPr>
+            <w:tcW w:w="0" w:type="auto"/>
+            <w:vAlign w:val="center"/>
+            <w:hideMark/>
+          </w:tcPr>
+          <w:p>
+            <w:r>
+              <w:t>Loyalty metric.</w:t>
+            </w:r>
+          </w:p>
+        </w:tc>
+        <w:tc>
+          <w:tcPr>
+            <w:tcW w:w="0" w:type="auto"/>
+            <w:vAlign w:val="center"/>
+            <w:hideMark/>
+          </w:tcPr>
+          <w:p>
+            <w:r>
+              <w:t>Pie chart for repeated vs non-repeated.</w:t>
+            </w:r>
+          </w:p>
+        </w:tc>
+      </w:tr>
+      <w:tr>
+        <w:trPr>
+          <w:tblCellSpacing w:w="15" w:type="dxa"/>
+        </w:trPr>
+        <w:tc>
+          <w:tcPr>
+            <w:tcW w:w="0" w:type="auto"/>
+            <w:vAlign w:val="center"/>
+            <w:hideMark/>
+          </w:tcPr>
+          <w:p>
+            <w:r>
+              <w:t>27</w:t>
+            </w:r>
+          </w:p>
+        </w:tc>
+        <w:tc>
+          <w:tcPr>
+            <w:tcW w:w="0" w:type="auto"/>
+            <w:vAlign w:val="center"/>
+            <w:hideMark/>
+          </w:tcPr>
+          <w:p>
+            <w:r>
+              <w:rPr>
+                <w:b/>
+                <w:bCs/>
+              </w:rPr>
+              <w:t>How do different reservation statuses affect the ADR?</w:t>
+            </w:r>
+          </w:p>
+        </w:tc>
+        <w:tc>
+          <w:tcPr>
+            <w:tcW w:w="0" w:type="auto"/>
+            <w:vAlign w:val="center"/>
+            <w:hideMark/>
+          </w:tcPr>
+          <w:p>
+            <w:r>
+              <w:t>reservation_status, adr</w:t>
+            </w:r>
+          </w:p>
+        </w:tc>
+        <w:tc>
+          <w:tcPr>
+            <w:tcW w:w="0" w:type="auto"/>
+            <w:vAlign w:val="center"/>
+            <w:hideMark/>
+          </w:tcPr>
+          <w:p>
+            <w:r>
+              <w:t>Revenue trends by status types.</w:t>
+            </w:r>
+          </w:p>
+        </w:tc>
+        <w:tc>
+          <w:tcPr>
+            <w:tcW w:w="0" w:type="auto"/>
+            <w:vAlign w:val="center"/>
+            <w:hideMark/>
+          </w:tcPr>
+          <w:p>
+            <w:r>
+              <w:t>Group by reservation_status, plot average ADR.</w:t>
+            </w:r>
+          </w:p>
+        </w:tc>
+      </w:tr>
+      <w:tr>
+        <w:trPr>
+          <w:tblCellSpacing w:w="15" w:type="dxa"/>
+        </w:trPr>
+        <w:tc>
+          <w:tcPr>
+            <w:tcW w:w="0" w:type="auto"/>
+            <w:vAlign w:val="center"/>
+            <w:hideMark/>
+          </w:tcPr>
+          <w:p>
+            <w:r>
+              <w:lastRenderedPageBreak/>
+              <w:t>28</w:t>
+            </w:r>
+          </w:p>
+        </w:tc>
+        <w:tc>
+          <w:tcPr>
+            <w:tcW w:w="0" w:type="auto"/>
+            <w:vAlign w:val="center"/>
+            <w:hideMark/>
+          </w:tcPr>
+          <w:p>
+            <w:r>
+              <w:rPr>
+                <w:b/>
+                <w:bCs/>
+              </w:rPr>
+              <w:t>What are the most common reservation statuses?</w:t>
+            </w:r>
+          </w:p>
+        </w:tc>
+        <w:tc>
+          <w:tcPr>
+            <w:tcW w:w="0" w:type="auto"/>
+            <w:vAlign w:val="center"/>
+            <w:hideMark/>
+          </w:tcPr>
+          <w:p>
+            <w:r>
+              <w:t>reservation_status</w:t>
+            </w:r>
+          </w:p>
+        </w:tc>
+        <w:tc>
+          <w:tcPr>
+            <w:tcW w:w="0" w:type="auto"/>
+            <w:vAlign w:val="center"/>
+            <w:hideMark/>
+          </w:tcPr>
+          <w:p>
+            <w:r>
+              <w:t>Booking lifecycle analysis.</w:t>
+            </w:r>
+          </w:p>
+        </w:tc>
+        <w:tc>
+          <w:tcPr>
+            <w:tcW w:w="0" w:type="auto"/>
+            <w:vAlign w:val="center"/>
+            <w:hideMark/>
+          </w:tcPr>
+          <w:p>
+            <w:r>
+              <w:t>Countplot of statuses: Check-Out, Canceled, No-Show.</w:t>
+            </w:r>
+          </w:p>
+        </w:tc>
+      </w:tr>
+      <w:tr>
+        <w:trPr>
+          <w:tblCellSpacing w:w="15" w:type="dxa"/>
+        </w:trPr>
+        <w:tc>
+          <w:tcPr>
+            <w:tcW w:w="0" w:type="auto"/>
+            <w:vAlign w:val="center"/>
+            <w:hideMark/>
+          </w:tcPr>
+          <w:p>
+            <w:r>
+              <w:t>29</w:t>
+            </w:r>
+          </w:p>
+        </w:tc>
+        <w:tc>
+          <w:tcPr>
+            <w:tcW w:w="0" w:type="auto"/>
+            <w:vAlign w:val="center"/>
+            <w:hideMark/>
+          </w:tcPr>
+          <w:p>
+            <w:r>
+              <w:rPr>
+                <w:b/>
+                <w:bCs/>
+              </w:rPr>
+              <w:t>Does reservation status vary across months?</w:t>
+            </w:r>
+          </w:p>
+        </w:tc>
+        <w:tc>
+          <w:tcPr>
+            <w:tcW w:w="0" w:type="auto"/>
+            <w:vAlign w:val="center"/>
+            <w:hideMark/>
+          </w:tcPr>
+          <w:p>
+            <w:r>
+              <w:t>reservation_status, arrival_date_month</w:t>
+            </w:r>
+          </w:p>
+        </w:tc>
+        <w:tc>
+          <w:tcPr>
+            <w:tcW w:w="0" w:type="auto"/>
+            <w:vAlign w:val="center"/>
+            <w:hideMark/>
+          </w:tcPr>
+          <w:p>
+            <w:r>
+              <w:t>Cancellation seasonality.</w:t>
+            </w:r>
+          </w:p>
+        </w:tc>
+        <w:tc>
+          <w:tcPr>
+            <w:tcW w:w="0" w:type="auto"/>
+            <w:vAlign w:val="center"/>
+            <w:hideMark/>
+          </w:tcPr>
+          <w:p>
+            <w:r>
+              <w:t>Group by month and plot stacked bar of statuses.</w:t>
+            </w:r>
+          </w:p>
+        </w:tc>
+      </w:tr>
+      <w:tr>
+        <w:trPr>
+          <w:tblCellSpacing w:w="15" w:type="dxa"/>
+        </w:trPr>
+        <w:tc>
+          <w:tcPr>
+            <w:tcW w:w="0" w:type="auto"/>
+            <w:vAlign w:val="center"/>
+            <w:hideMark/>
+          </w:tcPr>
+          <w:p>
+            <w:r>
+              <w:t>30</w:t>
+            </w:r>
+          </w:p>
+        </w:tc>
+        <w:tc>
+          <w:tcPr>
+            <w:tcW w:w="0" w:type="auto"/>
+            <w:vAlign w:val="center"/>
+            <w:hideMark/>
+          </w:tcPr>
+          <w:p>
+            <w:r>
+              <w:rPr>
+                <w:b/>
+                <w:bCs/>
+              </w:rPr>
+              <w:t>What is the pattern of reservation confirmation over time?</w:t>
+            </w:r>
+          </w:p>
+        </w:tc>
+        <w:tc>
+          <w:tcPr>
+            <w:tcW w:w="0" w:type="auto"/>
+            <w:vAlign w:val="center"/>
+            <w:hideMark/>
+          </w:tcPr>
+          <w:p>
+            <w:r>
+              <w:t>reservation_status_date, reservation_status</w:t>
+            </w:r>
+          </w:p>
+        </w:tc>
+        <w:tc>
+          <w:tcPr>
+            <w:tcW w:w="0" w:type="auto"/>
+            <w:vAlign w:val="center"/>
+            <w:hideMark/>
+          </w:tcPr>
+          <w:p>
+            <w:r>
+              <w:t>Booking trends by time.</w:t>
+            </w:r>
+          </w:p>
+        </w:tc>
+        <w:tc>
+          <w:tcPr>
+            <w:tcW w:w="0" w:type="auto"/>
+            <w:vAlign w:val="center"/>
+            <w:hideMark/>
+          </w:tcPr>
+          <w:p>
+            <w:r>
+              <w:t>Time series plot by reservation date.</w:t>
             </w:r>
           </w:p>
         </w:tc>

</xml_diff>